<commit_message>
REPORTGEN-39 : update templates for portfolio
REPORTGEN-39 : update templates for portfolio
</commit_message>
<xml_diff>
--- a/CastReporting.Reporting/PortfolioTemplatesFiles/2- Porftolio-Word-components-library.docx
+++ b/CastReporting.Reporting/PortfolioTemplatesFiles/2- Porftolio-Word-components-library.docx
@@ -915,18 +915,7 @@
           <w:iCs/>
           <w:lang w:val="en-GB"/>
         </w:rPr>
-        <w:t>If no c</w:t>
-      </w:r>
-      <w:bookmarkStart w:id="1" w:name="_GoBack"/>
-      <w:bookmarkEnd w:id="1"/>
-      <w:r>
-        <w:rPr>
-          <w:rFonts w:asciiTheme="minorHAnsi" w:hAnsiTheme="minorHAnsi"/>
-          <w:i/>
-          <w:iCs/>
-          <w:lang w:val="en-GB"/>
-        </w:rPr>
-        <w:t>ategory selected, « all » value is displayed</w:t>
+        <w:t>If no category selected, « all » value is displayed</w:t>
       </w:r>
       <w:r>
         <w:rPr>
@@ -2083,79 +2072,164 @@
           <w:u w:val="single"/>
           <w:lang w:val="en-GB"/>
         </w:rPr>
-        <w:t>Total Quality Score by Critical Violations/LoC</w:t>
+        <w:t>TQI</w:t>
+      </w:r>
+      <w:r>
+        <w:rPr>
+          <w:b/>
+          <w:szCs w:val="28"/>
+          <w:u w:val="single"/>
+          <w:lang w:val="en-GB"/>
+        </w:rPr>
+        <w:t xml:space="preserve"> by Critical Violations/LoC</w:t>
+      </w:r>
+      <w:r>
+        <w:rPr>
+          <w:b/>
+          <w:szCs w:val="28"/>
+          <w:u w:val="single"/>
+          <w:lang w:val="en-GB"/>
+        </w:rPr>
+        <w:t xml:space="preserve"> by AFP</w:t>
       </w:r>
     </w:p>
     <w:p>
       <w:pPr>
         <w:pStyle w:val="BodyContent"/>
         <w:ind w:left="644"/>
+        <w:rPr>
+          <w:rFonts w:ascii="Corbel" w:eastAsia="Corbel" w:hAnsi="Corbel" w:cs="Corbel"/>
+          <w:b/>
+          <w:color w:val="FF0000"/>
+        </w:rPr>
+      </w:pPr>
+      <w:r>
+        <w:rPr>
+          <w:rFonts w:ascii="Corbel" w:eastAsia="Corbel" w:hAnsi="Corbel" w:cs="Corbel"/>
+          <w:b/>
+        </w:rPr>
+        <w:br/>
+      </w:r>
+      <w:r>
+        <w:rPr>
+          <w:rFonts w:ascii="Corbel" w:eastAsia="Corbel" w:hAnsi="Corbel" w:cs="Corbel"/>
+        </w:rPr>
+        <w:sym w:font="Wingdings" w:char="F0E0"/>
+      </w:r>
+      <w:r>
+        <w:rPr>
+          <w:rFonts w:ascii="Corbel" w:eastAsia="Corbel" w:hAnsi="Corbel" w:cs="Corbel"/>
+        </w:rPr>
+        <w:t xml:space="preserve"> Block Name = </w:t>
+      </w:r>
+      <w:r>
+        <w:rPr>
+          <w:rFonts w:ascii="Corbel" w:eastAsia="Corbel" w:hAnsi="Corbel" w:cs="Corbel"/>
+          <w:b/>
+        </w:rPr>
+        <w:t>PF_QS_BY_CVLOC</w:t>
+      </w:r>
+      <w:r>
+        <w:rPr>
+          <w:rFonts w:ascii="Corbel" w:eastAsia="Corbel" w:hAnsi="Corbel" w:cs="Corbel"/>
+          <w:b/>
+        </w:rPr>
+        <w:t xml:space="preserve"> </w:t>
+      </w:r>
+      <w:r>
+        <w:rPr>
+          <w:rFonts w:ascii="Corbel" w:eastAsia="Corbel" w:hAnsi="Corbel" w:cs="Corbel"/>
+          <w:b/>
+        </w:rPr>
+        <w:br/>
+      </w:r>
+      <w:r>
+        <w:rPr>
+          <w:rFonts w:ascii="Corbel" w:eastAsia="Corbel" w:hAnsi="Corbel" w:cs="Corbel"/>
+          <w:b/>
+          <w:color w:val="FF0000"/>
+        </w:rPr>
+        <w:t>(</w:t>
+      </w:r>
+      <w:r>
+        <w:rPr>
+          <w:rFonts w:ascii="Corbel" w:eastAsia="Corbel" w:hAnsi="Corbel" w:cs="Corbel"/>
+          <w:b/>
+          <w:color w:val="FF0000"/>
+        </w:rPr>
+        <w:t xml:space="preserve">Only working with </w:t>
+      </w:r>
+      <w:proofErr w:type="spellStart"/>
+      <w:r>
+        <w:rPr>
+          <w:rFonts w:ascii="Corbel" w:eastAsia="Corbel" w:hAnsi="Corbel" w:cs="Corbel"/>
+          <w:b/>
+          <w:color w:val="FF0000"/>
+        </w:rPr>
+        <w:t>Powerpoint</w:t>
+      </w:r>
+      <w:proofErr w:type="spellEnd"/>
+      <w:r>
+        <w:rPr>
+          <w:rFonts w:ascii="Corbel" w:eastAsia="Corbel" w:hAnsi="Corbel" w:cs="Corbel"/>
+          <w:b/>
+          <w:color w:val="FF0000"/>
+        </w:rPr>
+        <w:t xml:space="preserve"> 2013, after report generated, need to edit data in </w:t>
+      </w:r>
+      <w:proofErr w:type="spellStart"/>
+      <w:r>
+        <w:rPr>
+          <w:rFonts w:ascii="Corbel" w:eastAsia="Corbel" w:hAnsi="Corbel" w:cs="Corbel"/>
+          <w:b/>
+          <w:color w:val="FF0000"/>
+        </w:rPr>
+        <w:t>exel</w:t>
+      </w:r>
+      <w:proofErr w:type="spellEnd"/>
+      <w:r>
+        <w:rPr>
+          <w:rFonts w:ascii="Corbel" w:eastAsia="Corbel" w:hAnsi="Corbel" w:cs="Corbel"/>
+          <w:b/>
+          <w:color w:val="FF0000"/>
+        </w:rPr>
+        <w:t xml:space="preserve"> to get label of applications updated into the graph</w:t>
+      </w:r>
+      <w:r>
+        <w:rPr>
+          <w:rFonts w:ascii="Corbel" w:eastAsia="Corbel" w:hAnsi="Corbel" w:cs="Corbel"/>
+          <w:b/>
+          <w:color w:val="FF0000"/>
+        </w:rPr>
+        <w:t>)</w:t>
+      </w:r>
+      <w:r>
+        <w:rPr>
+          <w:rFonts w:ascii="Corbel" w:eastAsia="Corbel" w:hAnsi="Corbel" w:cs="Corbel"/>
+          <w:b/>
+        </w:rPr>
+        <w:br/>
+      </w:r>
+      <w:r>
+        <w:rPr>
+          <w:rFonts w:ascii="Corbel" w:eastAsia="Corbel" w:hAnsi="Corbel" w:cs="Corbel"/>
+        </w:rPr>
+        <w:sym w:font="Wingdings" w:char="F0E0"/>
+      </w:r>
+      <w:r>
+        <w:rPr>
+          <w:rFonts w:ascii="Corbel" w:eastAsia="Corbel" w:hAnsi="Corbel" w:cs="Corbel"/>
+        </w:rPr>
+        <w:t xml:space="preserve"> Options: </w:t>
+      </w:r>
+      <w:r>
         <w:rPr>
           <w:rFonts w:ascii="Corbel" w:eastAsia="Corbel" w:hAnsi="Corbel" w:cs="Corbel"/>
           <w:bCs/>
           <w:i/>
           <w:lang w:val="en-GB"/>
         </w:rPr>
-      </w:pPr>
-      <w:r>
-        <w:rPr>
-          <w:rFonts w:ascii="Corbel" w:eastAsia="Corbel" w:hAnsi="Corbel" w:cs="Corbel"/>
-          <w:b/>
-        </w:rPr>
-        <w:br/>
-      </w:r>
-      <w:r>
-        <w:rPr>
-          <w:rFonts w:ascii="Corbel" w:eastAsia="Corbel" w:hAnsi="Corbel" w:cs="Corbel"/>
-        </w:rPr>
-        <w:sym w:font="Wingdings" w:char="F0E0"/>
-      </w:r>
-      <w:r>
-        <w:rPr>
-          <w:rFonts w:ascii="Corbel" w:eastAsia="Corbel" w:hAnsi="Corbel" w:cs="Corbel"/>
-        </w:rPr>
-        <w:t xml:space="preserve"> Block Name = </w:t>
-      </w:r>
-      <w:r>
-        <w:rPr>
-          <w:rFonts w:ascii="Corbel" w:eastAsia="Corbel" w:hAnsi="Corbel" w:cs="Corbel"/>
-          <w:b/>
-        </w:rPr>
-        <w:t>PF_QS_BY_CVLOC</w:t>
-      </w:r>
-      <w:r>
-        <w:rPr>
-          <w:rFonts w:ascii="Corbel" w:eastAsia="Corbel" w:hAnsi="Corbel" w:cs="Corbel"/>
-          <w:b/>
-        </w:rPr>
-        <w:t xml:space="preserve"> </w:t>
-      </w:r>
-      <w:r>
-        <w:rPr>
-          <w:rFonts w:ascii="Corbel" w:eastAsia="Corbel" w:hAnsi="Corbel" w:cs="Corbel"/>
-          <w:b/>
-          <w:color w:val="FF0000"/>
-        </w:rPr>
-        <w:t>(only working with Word 2013)</w:t>
-      </w:r>
-      <w:r>
-        <w:rPr>
-          <w:rFonts w:ascii="Corbel" w:eastAsia="Corbel" w:hAnsi="Corbel" w:cs="Corbel"/>
-          <w:b/>
-        </w:rPr>
-        <w:br/>
-      </w:r>
-      <w:r>
-        <w:rPr>
-          <w:rFonts w:ascii="Corbel" w:eastAsia="Corbel" w:hAnsi="Corbel" w:cs="Corbel"/>
-        </w:rPr>
-        <w:sym w:font="Wingdings" w:char="F0E0"/>
-      </w:r>
-      <w:r>
-        <w:rPr>
-          <w:rFonts w:ascii="Corbel" w:eastAsia="Corbel" w:hAnsi="Corbel" w:cs="Corbel"/>
-        </w:rPr>
-        <w:t xml:space="preserve"> Options: </w:t>
+        <w:t>none</w:t>
       </w:r>
       <w:r>
         <w:rPr>
@@ -2164,15 +2238,6 @@
           <w:i/>
           <w:lang w:val="en-GB"/>
         </w:rPr>
-        <w:t>none</w:t>
-      </w:r>
-      <w:r>
-        <w:rPr>
-          <w:rFonts w:ascii="Corbel" w:eastAsia="Corbel" w:hAnsi="Corbel" w:cs="Corbel"/>
-          <w:bCs/>
-          <w:i/>
-          <w:lang w:val="en-GB"/>
-        </w:rPr>
         <w:br/>
       </w:r>
       <w:r>
@@ -2207,6 +2272,8 @@
         </w:rPr>
         <w:t xml:space="preserve">Bubble = application, Size of bubble = AFP </w:t>
       </w:r>
+      <w:bookmarkStart w:id="1" w:name="_GoBack"/>
+      <w:bookmarkEnd w:id="1"/>
     </w:p>
     <w:p>
       <w:pPr>
@@ -2281,7 +2348,6 @@
           <w:szCs w:val="32"/>
           <w:u w:val="single"/>
         </w:rPr>
-        <w:lastRenderedPageBreak/>
         <w:t>TABLE Format</w:t>
       </w:r>
     </w:p>
@@ -4200,6 +4266,7 @@
               <w:rPr>
                 <w:lang w:val="en-US"/>
               </w:rPr>
+              <w:lastRenderedPageBreak/>
               <w:t>Security</w:t>
             </w:r>
           </w:p>
@@ -4807,7 +4874,6 @@
               <w:rPr>
                 <w:lang w:val="en-US"/>
               </w:rPr>
-              <w:lastRenderedPageBreak/>
               <w:t>CouplingDistribution</w:t>
             </w:r>
             <w:proofErr w:type="spellEnd"/>
@@ -5105,7 +5171,7 @@
       <w:rPr>
         <w:noProof/>
       </w:rPr>
-      <w:t>3</w:t>
+      <w:t>6</w:t>
     </w:r>
     <w:r>
       <w:rPr>
@@ -12464,11 +12530,11 @@
         </c:dLbls>
         <c:gapWidth val="150"/>
         <c:overlap val="100"/>
-        <c:axId val="314241792"/>
-        <c:axId val="314243328"/>
+        <c:axId val="147175680"/>
+        <c:axId val="147185664"/>
       </c:barChart>
       <c:catAx>
-        <c:axId val="314241792"/>
+        <c:axId val="147175680"/>
         <c:scaling>
           <c:orientation val="minMax"/>
         </c:scaling>
@@ -12478,7 +12544,7 @@
         <c:majorTickMark val="out"/>
         <c:minorTickMark val="none"/>
         <c:tickLblPos val="low"/>
-        <c:crossAx val="314243328"/>
+        <c:crossAx val="147185664"/>
         <c:crosses val="autoZero"/>
         <c:auto val="0"/>
         <c:lblAlgn val="ctr"/>
@@ -12486,7 +12552,7 @@
         <c:noMultiLvlLbl val="1"/>
       </c:catAx>
       <c:valAx>
-        <c:axId val="314243328"/>
+        <c:axId val="147185664"/>
         <c:scaling>
           <c:orientation val="minMax"/>
         </c:scaling>
@@ -12497,7 +12563,7 @@
         <c:majorTickMark val="cross"/>
         <c:minorTickMark val="none"/>
         <c:tickLblPos val="nextTo"/>
-        <c:crossAx val="314241792"/>
+        <c:crossAx val="147175680"/>
         <c:crosses val="autoZero"/>
         <c:crossBetween val="between"/>
       </c:valAx>
@@ -12681,11 +12747,11 @@
         </c:dLbls>
         <c:gapWidth val="150"/>
         <c:overlap val="100"/>
-        <c:axId val="314542720"/>
-        <c:axId val="314544512"/>
+        <c:axId val="220078464"/>
+        <c:axId val="220080000"/>
       </c:barChart>
       <c:catAx>
-        <c:axId val="314542720"/>
+        <c:axId val="220078464"/>
         <c:scaling>
           <c:orientation val="minMax"/>
         </c:scaling>
@@ -12695,7 +12761,7 @@
         <c:majorTickMark val="out"/>
         <c:minorTickMark val="none"/>
         <c:tickLblPos val="low"/>
-        <c:crossAx val="314544512"/>
+        <c:crossAx val="220080000"/>
         <c:crosses val="autoZero"/>
         <c:auto val="0"/>
         <c:lblAlgn val="ctr"/>
@@ -12703,7 +12769,7 @@
         <c:noMultiLvlLbl val="1"/>
       </c:catAx>
       <c:valAx>
-        <c:axId val="314544512"/>
+        <c:axId val="220080000"/>
         <c:scaling>
           <c:orientation val="minMax"/>
         </c:scaling>
@@ -12714,7 +12780,7 @@
         <c:majorTickMark val="cross"/>
         <c:minorTickMark val="none"/>
         <c:tickLblPos val="nextTo"/>
-        <c:crossAx val="314542720"/>
+        <c:crossAx val="220078464"/>
         <c:crosses val="autoZero"/>
         <c:crossBetween val="between"/>
       </c:valAx>
@@ -13515,8 +13581,8 @@
         <c:bubbleScale val="100"/>
         <c:showNegBubbles val="0"/>
         <c:sizeRepresents val="w"/>
-        <c:axId val="315401344"/>
-        <c:axId val="315403264"/>
+        <c:axId val="220072960"/>
+        <c:axId val="220091520"/>
         <c:extLst>
           <c:ext xmlns:c15="http://schemas.microsoft.com/office/drawing/2012/chart" uri="{02D57815-91ED-43cb-92C2-25804820EDAC}">
             <c15:filteredBubbleSeries>
@@ -13706,7 +13772,7 @@
         </c:extLst>
       </c:bubbleChart>
       <c:valAx>
-        <c:axId val="315401344"/>
+        <c:axId val="220072960"/>
         <c:scaling>
           <c:orientation val="minMax"/>
           <c:max val="4"/>
@@ -13791,13 +13857,13 @@
             <a:endParaRPr lang="en-US"/>
           </a:p>
         </c:txPr>
-        <c:crossAx val="315403264"/>
+        <c:crossAx val="220091520"/>
         <c:crosses val="autoZero"/>
         <c:crossBetween val="midCat"/>
         <c:minorUnit val="0.25"/>
       </c:valAx>
       <c:valAx>
-        <c:axId val="315403264"/>
+        <c:axId val="220091520"/>
         <c:scaling>
           <c:orientation val="minMax"/>
           <c:min val="0"/>
@@ -13881,7 +13947,7 @@
             <a:endParaRPr lang="en-US"/>
           </a:p>
         </c:txPr>
-        <c:crossAx val="315401344"/>
+        <c:crossAx val="220072960"/>
         <c:crosses val="autoZero"/>
         <c:crossBetween val="midCat"/>
       </c:valAx>
@@ -14208,7 +14274,7 @@
 </file>
 
 <file path=customXml/itemProps1.xml><?xml version="1.0" encoding="utf-8"?>
-<ds:datastoreItem xmlns:ds="http://schemas.openxmlformats.org/officeDocument/2006/customXml" ds:itemID="{A101D8F0-7CD5-4CC4-9827-8114491A0D4E}">
+<ds:datastoreItem xmlns:ds="http://schemas.openxmlformats.org/officeDocument/2006/customXml" ds:itemID="{1934FDB9-D891-4181-BE13-5613F03588FA}">
   <ds:schemaRefs>
     <ds:schemaRef ds:uri="http://schemas.openxmlformats.org/officeDocument/2006/bibliography"/>
   </ds:schemaRefs>

</xml_diff>

<commit_message>
REPORTGEN-39 : update portfolio templates
REPORTGEN-39 : update portfolio templates
</commit_message>
<xml_diff>
--- a/CastReporting.Reporting/PortfolioTemplatesFiles/2- Porftolio-Word-components-library.docx
+++ b/CastReporting.Reporting/PortfolioTemplatesFiles/2- Porftolio-Word-components-library.docx
@@ -2272,8 +2272,6 @@
         </w:rPr>
         <w:t xml:space="preserve">Bubble = application, Size of bubble = AFP </w:t>
       </w:r>
-      <w:bookmarkStart w:id="1" w:name="_GoBack"/>
-      <w:bookmarkEnd w:id="1"/>
     </w:p>
     <w:p>
       <w:pPr>
@@ -2549,7 +2547,7 @@
           <mc:Choice Requires="wps">
             <w:drawing>
               <wp:inline distT="0" distB="0" distL="0" distR="0" wp14:anchorId="03EFCA96" wp14:editId="213B7DB0">
-                <wp:extent cx="5419725" cy="1647825"/>
+                <wp:extent cx="5419725" cy="1762125"/>
                 <wp:effectExtent l="0" t="0" r="0" b="9525"/>
                 <wp:docPr id="19" name="Text Box 30"/>
                 <wp:cNvGraphicFramePr>
@@ -2564,7 +2562,7 @@
                       <wps:spPr bwMode="auto">
                         <a:xfrm>
                           <a:off x="0" y="0"/>
-                          <a:ext cx="5419725" cy="1647825"/>
+                          <a:ext cx="5419725" cy="1762125"/>
                         </a:xfrm>
                         <a:prstGeom prst="rect">
                           <a:avLst/>
@@ -3348,7 +3346,7 @@
                 <v:stroke joinstyle="miter"/>
                 <v:path gradientshapeok="t" o:connecttype="rect"/>
               </v:shapetype>
-              <v:shape id="Text Box 30" o:spid="_x0000_s1026" type="#_x0000_t202" style="width:426.75pt;height:129.75pt;visibility:visible;mso-wrap-style:square;mso-left-percent:-10001;mso-top-percent:-10001;mso-position-horizontal:absolute;mso-position-horizontal-relative:char;mso-position-vertical:absolute;mso-position-vertical-relative:line;mso-left-percent:-10001;mso-top-percent:-10001;v-text-anchor:top" o:gfxdata="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" filled="f" stroked="f">
+              <v:shape id="Text Box 30" o:spid="_x0000_s1026" type="#_x0000_t202" style="width:426.75pt;height:138.75pt;visibility:visible;mso-wrap-style:square;mso-left-percent:-10001;mso-top-percent:-10001;mso-position-horizontal:absolute;mso-position-horizontal-relative:char;mso-position-vertical:absolute;mso-position-vertical-relative:line;mso-left-percent:-10001;mso-top-percent:-10001;v-text-anchor:top" o:gfxdata="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" filled="f" stroked="f">
                 <v:textbox>
                   <w:txbxContent>
                     <w:p>
@@ -4113,6 +4111,8 @@
         </w:rPr>
         <w:t xml:space="preserve">Mapping Name/ Id indicator </w:t>
       </w:r>
+      <w:bookmarkStart w:id="1" w:name="_GoBack"/>
+      <w:bookmarkEnd w:id="1"/>
     </w:p>
     <w:p>
       <w:pPr>
@@ -5171,7 +5171,7 @@
       <w:rPr>
         <w:noProof/>
       </w:rPr>
-      <w:t>6</w:t>
+      <w:t>7</w:t>
     </w:r>
     <w:r>
       <w:rPr>
@@ -6719,6 +6719,7 @@
   <w:style w:type="character" w:default="1" w:styleId="DefaultParagraphFont">
     <w:name w:val="Default Paragraph Font"/>
     <w:uiPriority w:val="1"/>
+    <w:semiHidden/>
     <w:unhideWhenUsed/>
   </w:style>
   <w:style w:type="table" w:default="1" w:styleId="TableNormal">
@@ -9687,6 +9688,7 @@
   <w:style w:type="character" w:default="1" w:styleId="DefaultParagraphFont">
     <w:name w:val="Default Paragraph Font"/>
     <w:uiPriority w:val="1"/>
+    <w:semiHidden/>
     <w:unhideWhenUsed/>
   </w:style>
   <w:style w:type="table" w:default="1" w:styleId="TableNormal">
@@ -12530,11 +12532,11 @@
         </c:dLbls>
         <c:gapWidth val="150"/>
         <c:overlap val="100"/>
-        <c:axId val="147175680"/>
-        <c:axId val="147185664"/>
+        <c:axId val="254636032"/>
+        <c:axId val="254637568"/>
       </c:barChart>
       <c:catAx>
-        <c:axId val="147175680"/>
+        <c:axId val="254636032"/>
         <c:scaling>
           <c:orientation val="minMax"/>
         </c:scaling>
@@ -12544,7 +12546,7 @@
         <c:majorTickMark val="out"/>
         <c:minorTickMark val="none"/>
         <c:tickLblPos val="low"/>
-        <c:crossAx val="147185664"/>
+        <c:crossAx val="254637568"/>
         <c:crosses val="autoZero"/>
         <c:auto val="0"/>
         <c:lblAlgn val="ctr"/>
@@ -12552,7 +12554,7 @@
         <c:noMultiLvlLbl val="1"/>
       </c:catAx>
       <c:valAx>
-        <c:axId val="147185664"/>
+        <c:axId val="254637568"/>
         <c:scaling>
           <c:orientation val="minMax"/>
         </c:scaling>
@@ -12563,7 +12565,7 @@
         <c:majorTickMark val="cross"/>
         <c:minorTickMark val="none"/>
         <c:tickLblPos val="nextTo"/>
-        <c:crossAx val="147175680"/>
+        <c:crossAx val="254636032"/>
         <c:crosses val="autoZero"/>
         <c:crossBetween val="between"/>
       </c:valAx>
@@ -12747,11 +12749,11 @@
         </c:dLbls>
         <c:gapWidth val="150"/>
         <c:overlap val="100"/>
-        <c:axId val="220078464"/>
-        <c:axId val="220080000"/>
+        <c:axId val="253626240"/>
+        <c:axId val="253627776"/>
       </c:barChart>
       <c:catAx>
-        <c:axId val="220078464"/>
+        <c:axId val="253626240"/>
         <c:scaling>
           <c:orientation val="minMax"/>
         </c:scaling>
@@ -12761,7 +12763,7 @@
         <c:majorTickMark val="out"/>
         <c:minorTickMark val="none"/>
         <c:tickLblPos val="low"/>
-        <c:crossAx val="220080000"/>
+        <c:crossAx val="253627776"/>
         <c:crosses val="autoZero"/>
         <c:auto val="0"/>
         <c:lblAlgn val="ctr"/>
@@ -12769,7 +12771,7 @@
         <c:noMultiLvlLbl val="1"/>
       </c:catAx>
       <c:valAx>
-        <c:axId val="220080000"/>
+        <c:axId val="253627776"/>
         <c:scaling>
           <c:orientation val="minMax"/>
         </c:scaling>
@@ -12780,7 +12782,7 @@
         <c:majorTickMark val="cross"/>
         <c:minorTickMark val="none"/>
         <c:tickLblPos val="nextTo"/>
-        <c:crossAx val="220078464"/>
+        <c:crossAx val="253626240"/>
         <c:crosses val="autoZero"/>
         <c:crossBetween val="between"/>
       </c:valAx>
@@ -13581,8 +13583,8 @@
         <c:bubbleScale val="100"/>
         <c:showNegBubbles val="0"/>
         <c:sizeRepresents val="w"/>
-        <c:axId val="220072960"/>
-        <c:axId val="220091520"/>
+        <c:axId val="257557248"/>
+        <c:axId val="257559168"/>
         <c:extLst>
           <c:ext xmlns:c15="http://schemas.microsoft.com/office/drawing/2012/chart" uri="{02D57815-91ED-43cb-92C2-25804820EDAC}">
             <c15:filteredBubbleSeries>
@@ -13772,7 +13774,7 @@
         </c:extLst>
       </c:bubbleChart>
       <c:valAx>
-        <c:axId val="220072960"/>
+        <c:axId val="257557248"/>
         <c:scaling>
           <c:orientation val="minMax"/>
           <c:max val="4"/>
@@ -13857,13 +13859,13 @@
             <a:endParaRPr lang="en-US"/>
           </a:p>
         </c:txPr>
-        <c:crossAx val="220091520"/>
+        <c:crossAx val="257559168"/>
         <c:crosses val="autoZero"/>
         <c:crossBetween val="midCat"/>
         <c:minorUnit val="0.25"/>
       </c:valAx>
       <c:valAx>
-        <c:axId val="220091520"/>
+        <c:axId val="257559168"/>
         <c:scaling>
           <c:orientation val="minMax"/>
           <c:min val="0"/>
@@ -13947,7 +13949,7 @@
             <a:endParaRPr lang="en-US"/>
           </a:p>
         </c:txPr>
-        <c:crossAx val="220072960"/>
+        <c:crossAx val="257557248"/>
         <c:crosses val="autoZero"/>
         <c:crossBetween val="midCat"/>
       </c:valAx>
@@ -14274,7 +14276,7 @@
 </file>
 
 <file path=customXml/itemProps1.xml><?xml version="1.0" encoding="utf-8"?>
-<ds:datastoreItem xmlns:ds="http://schemas.openxmlformats.org/officeDocument/2006/customXml" ds:itemID="{1934FDB9-D891-4181-BE13-5613F03588FA}">
+<ds:datastoreItem xmlns:ds="http://schemas.openxmlformats.org/officeDocument/2006/customXml" ds:itemID="{A76304BE-C64B-47A0-96F6-2A143AA38734}">
   <ds:schemaRefs>
     <ds:schemaRef ds:uri="http://schemas.openxmlformats.org/officeDocument/2006/bibliography"/>
   </ds:schemaRefs>

</xml_diff>